<commit_message>
complited module 2 in SQL Academy
</commit_message>
<xml_diff>
--- a/SQL Academy/Каптуров - SQL Academy.docx
+++ b/SQL Academy/Каптуров - SQL Academy.docx
@@ -1664,8 +1664,8 @@
       <w:r>
         <w:rPr>
           <w:rFonts w:ascii="Verdana" w:hAnsi="Verdana"/>
-          <w:sz w:val="24"/>
-          <w:lang w:val="ru-RU"/>
+          <w:noProof/>
+          <w:sz w:val="24"/>
         </w:rPr>
         <w:drawing>
           <wp:inline distT="0" distB="0" distL="0" distR="0" wp14:anchorId="3D7315DC" wp14:editId="11C6E3AE">
@@ -1716,8 +1716,8 @@
       <w:r>
         <w:rPr>
           <w:rFonts w:ascii="Verdana" w:hAnsi="Verdana"/>
-          <w:sz w:val="24"/>
-          <w:lang w:val="ru-RU"/>
+          <w:noProof/>
+          <w:sz w:val="24"/>
         </w:rPr>
         <w:lastRenderedPageBreak/>
         <w:drawing>
@@ -1762,6 +1762,7 @@
         <w:rPr>
           <w:rFonts w:ascii="Verdana" w:hAnsi="Verdana"/>
           <w:sz w:val="24"/>
+          <w:lang w:val="ru-RU"/>
         </w:rPr>
       </w:pPr>
       <w:r>
@@ -1809,6 +1810,7 @@
       <w:r>
         <w:rPr>
           <w:rFonts w:ascii="Verdana" w:hAnsi="Verdana"/>
+          <w:noProof/>
           <w:sz w:val="24"/>
         </w:rPr>
         <w:drawing>
@@ -1859,6 +1861,7 @@
       <w:r>
         <w:rPr>
           <w:rFonts w:ascii="Verdana" w:hAnsi="Verdana"/>
+          <w:noProof/>
           <w:sz w:val="24"/>
         </w:rPr>
         <w:drawing>
@@ -2014,8 +2017,8 @@
       <w:r>
         <w:rPr>
           <w:rFonts w:ascii="Verdana" w:hAnsi="Verdana"/>
-          <w:sz w:val="24"/>
-          <w:lang w:val="ru-RU"/>
+          <w:noProof/>
+          <w:sz w:val="24"/>
         </w:rPr>
         <w:drawing>
           <wp:inline distT="0" distB="0" distL="0" distR="0" wp14:anchorId="4DF58D49" wp14:editId="26273D60">
@@ -2088,13 +2091,11 @@
           <w:lang w:val="ru-RU"/>
         </w:rPr>
       </w:pPr>
-      <w:bookmarkStart w:id="0" w:name="_GoBack"/>
-      <w:bookmarkEnd w:id="0"/>
-      <w:r>
-        <w:rPr>
-          <w:rFonts w:ascii="Verdana" w:hAnsi="Verdana"/>
-          <w:sz w:val="24"/>
-          <w:lang w:val="ru-RU"/>
+      <w:r>
+        <w:rPr>
+          <w:rFonts w:ascii="Verdana" w:hAnsi="Verdana"/>
+          <w:noProof/>
+          <w:sz w:val="24"/>
         </w:rPr>
         <w:drawing>
           <wp:inline distT="0" distB="0" distL="0" distR="0" wp14:anchorId="457A0ECB" wp14:editId="19090B05">
@@ -2133,9 +2134,175 @@
         </w:drawing>
       </w:r>
     </w:p>
+    <w:p>
+      <w:pPr>
+        <w:rPr>
+          <w:rFonts w:ascii="Verdana" w:hAnsi="Verdana"/>
+          <w:sz w:val="24"/>
+          <w:lang w:val="ru-RU"/>
+        </w:rPr>
+      </w:pPr>
+      <w:r>
+        <w:rPr>
+          <w:rFonts w:ascii="Verdana" w:hAnsi="Verdana"/>
+          <w:sz w:val="24"/>
+          <w:lang w:val="ru-RU"/>
+        </w:rPr>
+        <w:tab/>
+      </w:r>
+      <w:r>
+        <w:rPr>
+          <w:rFonts w:ascii="Verdana" w:hAnsi="Verdana"/>
+          <w:b/>
+          <w:sz w:val="24"/>
+          <w:lang w:val="ru-RU"/>
+        </w:rPr>
+        <w:t>Агрегатная функция</w:t>
+      </w:r>
+      <w:r>
+        <w:rPr>
+          <w:rFonts w:ascii="Verdana" w:hAnsi="Verdana"/>
+          <w:sz w:val="24"/>
+          <w:lang w:val="ru-RU"/>
+        </w:rPr>
+        <w:t xml:space="preserve"> – это функция, которая выполняет вычисление на наборе значений и возвращает одиночное значение.</w:t>
+      </w:r>
+    </w:p>
+    <w:p>
+      <w:pPr>
+        <w:rPr>
+          <w:rFonts w:ascii="Verdana" w:hAnsi="Verdana"/>
+          <w:sz w:val="24"/>
+          <w:lang w:val="ru-RU"/>
+        </w:rPr>
+      </w:pPr>
+      <w:r>
+        <w:rPr>
+          <w:rFonts w:ascii="Verdana" w:hAnsi="Verdana"/>
+          <w:noProof/>
+          <w:sz w:val="24"/>
+        </w:rPr>
+        <w:drawing>
+          <wp:inline distT="0" distB="0" distL="0" distR="0" wp14:anchorId="4FF0E927" wp14:editId="69900CF2">
+            <wp:extent cx="8618220" cy="802640"/>
+            <wp:effectExtent l="0" t="0" r="0" b="0"/>
+            <wp:docPr id="22" name="Рисунок 22"/>
+            <wp:cNvGraphicFramePr>
+              <a:graphicFrameLocks xmlns:a="http://schemas.openxmlformats.org/drawingml/2006/main" noChangeAspect="1"/>
+            </wp:cNvGraphicFramePr>
+            <a:graphic xmlns:a="http://schemas.openxmlformats.org/drawingml/2006/main">
+              <a:graphicData uri="http://schemas.openxmlformats.org/drawingml/2006/picture">
+                <pic:pic xmlns:pic="http://schemas.openxmlformats.org/drawingml/2006/picture">
+                  <pic:nvPicPr>
+                    <pic:cNvPr id="1" name=""/>
+                    <pic:cNvPicPr/>
+                  </pic:nvPicPr>
+                  <pic:blipFill>
+                    <a:blip r:embed="rId28"/>
+                    <a:stretch>
+                      <a:fillRect/>
+                    </a:stretch>
+                  </pic:blipFill>
+                  <pic:spPr>
+                    <a:xfrm>
+                      <a:off x="0" y="0"/>
+                      <a:ext cx="8618220" cy="802640"/>
+                    </a:xfrm>
+                    <a:prstGeom prst="rect">
+                      <a:avLst/>
+                    </a:prstGeom>
+                  </pic:spPr>
+                </pic:pic>
+              </a:graphicData>
+            </a:graphic>
+          </wp:inline>
+        </w:drawing>
+      </w:r>
+    </w:p>
+    <w:p>
+      <w:pPr>
+        <w:rPr>
+          <w:rFonts w:ascii="Verdana" w:hAnsi="Verdana"/>
+          <w:sz w:val="24"/>
+          <w:lang w:val="ru-RU"/>
+        </w:rPr>
+      </w:pPr>
+      <w:r>
+        <w:rPr>
+          <w:rFonts w:ascii="Verdana" w:hAnsi="Verdana"/>
+          <w:sz w:val="24"/>
+          <w:lang w:val="ru-RU"/>
+        </w:rPr>
+        <w:tab/>
+        <w:t>Д</w:t>
+      </w:r>
+      <w:r>
+        <w:rPr>
+          <w:rFonts w:ascii="Verdana" w:hAnsi="Verdana"/>
+          <w:sz w:val="24"/>
+          <w:lang w:val="ru-RU"/>
+        </w:rPr>
+        <w:t>ля фильтрации групп мы должны использовать оператор HAVING:</w:t>
+      </w:r>
+    </w:p>
+    <w:p>
+      <w:pPr>
+        <w:jc w:val="center"/>
+        <w:rPr>
+          <w:rFonts w:ascii="Verdana" w:hAnsi="Verdana"/>
+          <w:sz w:val="24"/>
+          <w:lang w:val="ru-RU"/>
+        </w:rPr>
+      </w:pPr>
+      <w:bookmarkStart w:id="0" w:name="_GoBack"/>
+      <w:r>
+        <w:rPr>
+          <w:rFonts w:ascii="Verdana" w:hAnsi="Verdana"/>
+          <w:sz w:val="24"/>
+          <w:lang w:val="ru-RU"/>
+        </w:rPr>
+        <w:lastRenderedPageBreak/>
+        <w:drawing>
+          <wp:inline distT="0" distB="0" distL="0" distR="0" wp14:anchorId="7B57A6BC" wp14:editId="48ADE9DD">
+            <wp:extent cx="3805769" cy="2971800"/>
+            <wp:effectExtent l="0" t="0" r="4445" b="0"/>
+            <wp:docPr id="23" name="Рисунок 23"/>
+            <wp:cNvGraphicFramePr>
+              <a:graphicFrameLocks xmlns:a="http://schemas.openxmlformats.org/drawingml/2006/main" noChangeAspect="1"/>
+            </wp:cNvGraphicFramePr>
+            <a:graphic xmlns:a="http://schemas.openxmlformats.org/drawingml/2006/main">
+              <a:graphicData uri="http://schemas.openxmlformats.org/drawingml/2006/picture">
+                <pic:pic xmlns:pic="http://schemas.openxmlformats.org/drawingml/2006/picture">
+                  <pic:nvPicPr>
+                    <pic:cNvPr id="1" name=""/>
+                    <pic:cNvPicPr/>
+                  </pic:nvPicPr>
+                  <pic:blipFill>
+                    <a:blip r:embed="rId29"/>
+                    <a:stretch>
+                      <a:fillRect/>
+                    </a:stretch>
+                  </pic:blipFill>
+                  <pic:spPr>
+                    <a:xfrm>
+                      <a:off x="0" y="0"/>
+                      <a:ext cx="3810523" cy="2975512"/>
+                    </a:xfrm>
+                    <a:prstGeom prst="rect">
+                      <a:avLst/>
+                    </a:prstGeom>
+                  </pic:spPr>
+                </pic:pic>
+              </a:graphicData>
+            </a:graphic>
+          </wp:inline>
+        </w:drawing>
+      </w:r>
+      <w:bookmarkEnd w:id="0"/>
+    </w:p>
     <w:sectPr>
-      <w:headerReference w:type="default" r:id="rId28"/>
-      <w:footerReference w:type="default" r:id="rId29"/>
+      <w:headerReference w:type="default" r:id="rId30"/>
+      <w:footerReference w:type="default" r:id="rId31"/>
       <w:pgSz w:w="15840" w:h="12240" w:orient="landscape"/>
       <w:pgMar w:top="1701" w:right="1134" w:bottom="850" w:left="1134" w:header="708" w:footer="708" w:gutter="0"/>
       <w:cols w:space="708"/>
@@ -2201,7 +2368,7 @@
             <w:noProof/>
             <w:lang w:val="ru-RU"/>
           </w:rPr>
-          <w:t>8</w:t>
+          <w:t>5</w:t>
         </w:r>
         <w:r>
           <w:fldChar w:fldCharType="end"/>

</xml_diff>